<commit_message>
Add Related papers, re-organize Docs Folder
</commit_message>
<xml_diff>
--- a/Docs/RelatedWork/RelatedResearch/Museums - Research Questions.docx
+++ b/Docs/RelatedWork/RelatedResearch/Museums - Research Questions.docx
@@ -22,13 +22,33 @@
         <w:t>T</w:t>
       </w:r>
       <w:r>
-        <w:t>o show the relationships between the use of mobile devices and stationary screens</w:t>
+        <w:t>o show the relationships between</w:t>
+      </w:r>
+      <w:r>
+        <w:t xml:space="preserve"> the use of mobile devices and s</w:t>
+      </w:r>
+      <w:r>
+        <w:t>tationary screens</w:t>
       </w:r>
       <w:r>
         <w:t>.</w:t>
       </w:r>
       <w:r>
-        <w:t>.. and to provide indications of the kinds of information delivery that draws on their respective strengths…  [1].</w:t>
+        <w:t>.. and to provide indications of the kinds of information delivery</w:t>
+      </w:r>
+      <w:r>
+        <w:t xml:space="preserve"> that draws on their respective </w:t>
+      </w:r>
+      <w:r>
+        <w:t xml:space="preserve">strengths…  </w:t>
+      </w:r>
+      <w:proofErr w:type="gramStart"/>
+      <w:r>
+        <w:t>[</w:t>
+      </w:r>
+      <w:proofErr w:type="gramEnd"/>
+      <w:r>
+        <w:t>1].</w:t>
       </w:r>
     </w:p>
     <w:p>
@@ -40,7 +60,16 @@
         </w:numPr>
       </w:pPr>
       <w:r>
-        <w:t>Creating a framework for integrating digital technologies to enhance visitors experience, based-on video-based natural movements and gestures and context-aware content</w:t>
+        <w:t xml:space="preserve">Creating a framework for integrating digital technologies to </w:t>
+      </w:r>
+      <w:r>
+        <w:rPr>
+          <w:highlight w:val="cyan"/>
+        </w:rPr>
+        <w:t>enhance visitors experience</w:t>
+      </w:r>
+      <w:r>
+        <w:t>, based-on video-based natural movements and gestures and context-aware content</w:t>
       </w:r>
       <w:r>
         <w:t xml:space="preserve"> [2]</w:t>
@@ -100,33 +129,227 @@
         <w:t xml:space="preserve"> objects on display</w:t>
       </w:r>
       <w:r>
-        <w:t xml:space="preserve"> in exhibitions? </w:t>
+        <w:t xml:space="preserve"> in exhibitions? A</w:t>
+      </w:r>
+      <w:r>
+        <w:t>nd how</w:t>
+      </w:r>
+      <w:r>
+        <w:t xml:space="preserve"> to </w:t>
+      </w:r>
+      <w:r>
+        <w:rPr>
+          <w:i/>
+          <w:highlight w:val="cyan"/>
+        </w:rPr>
+        <w:t>create engagement</w:t>
+      </w:r>
+      <w:r>
+        <w:rPr>
+          <w:i/>
+        </w:rPr>
+        <w:t xml:space="preserve"> among visitors and encourage them to actively </w:t>
+      </w:r>
+      <w:r>
+        <w:rPr>
+          <w:i/>
+          <w:highlight w:val="cyan"/>
+        </w:rPr>
+        <w:t>explore exhibitions</w:t>
+      </w:r>
+      <w:r>
+        <w:t xml:space="preserve"> (rather than passively pass through and observe exhibitions)? [</w:t>
+      </w:r>
+      <w:r>
+        <w:t>5</w:t>
+      </w:r>
+      <w:r>
+        <w:t>]</w:t>
+      </w:r>
+    </w:p>
+    <w:p>
+      <w:pPr>
+        <w:pStyle w:val="ListParagraph"/>
+        <w:numPr>
+          <w:ilvl w:val="0"/>
+          <w:numId w:val="3"/>
+        </w:numPr>
+      </w:pPr>
+      <w:r>
+        <w:t xml:space="preserve">How to support cooperation and interaction among museum visitors? – </w:t>
       </w:r>
       <w:proofErr w:type="gramStart"/>
       <w:r>
-        <w:t>and</w:t>
+        <w:t>mobiles</w:t>
       </w:r>
       <w:proofErr w:type="gramEnd"/>
       <w:r>
-        <w:t xml:space="preserve"> hot to </w:t>
-      </w:r>
-      <w:r>
-        <w:rPr>
-          <w:i/>
-        </w:rPr>
-        <w:t>create</w:t>
-      </w:r>
-      <w:r>
-        <w:rPr>
-          <w:i/>
-        </w:rPr>
-        <w:t xml:space="preserve"> engagement among visitors and encourage them to actively explore exhibitions</w:t>
-      </w:r>
-      <w:r>
-        <w:t xml:space="preserve"> (rather than passively pass through and observe exhibitions)? [</w:t>
-      </w:r>
-      <w:r>
-        <w:t>5</w:t>
+        <w:t xml:space="preserve"> and public displays [6].</w:t>
+      </w:r>
+    </w:p>
+    <w:p>
+      <w:pPr>
+        <w:pStyle w:val="ListParagraph"/>
+        <w:numPr>
+          <w:ilvl w:val="0"/>
+          <w:numId w:val="3"/>
+        </w:numPr>
+      </w:pPr>
+      <w:r>
+        <w:t xml:space="preserve">How to provide an installation that is both </w:t>
+      </w:r>
+      <w:r>
+        <w:rPr>
+          <w:highlight w:val="cyan"/>
+        </w:rPr>
+        <w:t>tool-like</w:t>
+      </w:r>
+      <w:r>
+        <w:t xml:space="preserve"> (information display) and </w:t>
+      </w:r>
+      <w:r>
+        <w:rPr>
+          <w:highlight w:val="cyan"/>
+        </w:rPr>
+        <w:t>art-like</w:t>
+      </w:r>
+      <w:r>
+        <w:t xml:space="preserve"> (new experiences, aesthetic, open-ended)?</w:t>
+      </w:r>
+      <w:r>
+        <w:t xml:space="preserve"> [7]</w:t>
+      </w:r>
+    </w:p>
+    <w:p>
+      <w:pPr>
+        <w:pStyle w:val="ListParagraph"/>
+        <w:numPr>
+          <w:ilvl w:val="0"/>
+          <w:numId w:val="3"/>
+        </w:numPr>
+      </w:pPr>
+      <w:r>
+        <w:t xml:space="preserve">What makes a museum installation </w:t>
+      </w:r>
+      <w:r>
+        <w:rPr>
+          <w:highlight w:val="cyan"/>
+        </w:rPr>
+        <w:t>engaging</w:t>
+      </w:r>
+      <w:r>
+        <w:t>? [8] (type of visitors: age, gender, interests</w:t>
+      </w:r>
+      <w:r>
+        <w:t xml:space="preserve"> – interaction patterns:</w:t>
+      </w:r>
+      <w:r>
+        <w:t xml:space="preserve"> time per user, total per day).</w:t>
+      </w:r>
+    </w:p>
+    <w:p>
+      <w:pPr>
+        <w:pStyle w:val="ListParagraph"/>
+        <w:numPr>
+          <w:ilvl w:val="0"/>
+          <w:numId w:val="3"/>
+        </w:numPr>
+      </w:pPr>
+      <w:r>
+        <w:t>How to detection of a visitor's identity at the beginning of the visit in order to enable better adaptation to the visitor's needs, and as a result improve the museum visit experience? [9]</w:t>
+      </w:r>
+      <w:r>
+        <w:t>.</w:t>
+      </w:r>
+    </w:p>
+    <w:p>
+      <w:pPr>
+        <w:pStyle w:val="ListParagraph"/>
+        <w:numPr>
+          <w:ilvl w:val="0"/>
+          <w:numId w:val="3"/>
+        </w:numPr>
+      </w:pPr>
+      <w:r>
+        <w:t xml:space="preserve">What is </w:t>
+      </w:r>
+      <w:r>
+        <w:t xml:space="preserve">the impact </w:t>
+      </w:r>
+      <w:r>
+        <w:t>of</w:t>
+      </w:r>
+      <w:r>
+        <w:t xml:space="preserve"> a mobile guide on the actual behavior of </w:t>
+      </w:r>
+      <w:r>
+        <w:t xml:space="preserve">museum </w:t>
+      </w:r>
+      <w:r>
+        <w:t>visitors</w:t>
+      </w:r>
+      <w:r>
+        <w:t>? [10].</w:t>
+      </w:r>
+    </w:p>
+    <w:p>
+      <w:pPr>
+        <w:pStyle w:val="ListParagraph"/>
+        <w:numPr>
+          <w:ilvl w:val="0"/>
+          <w:numId w:val="3"/>
+        </w:numPr>
+      </w:pPr>
+      <w:r>
+        <w:t xml:space="preserve">How to </w:t>
+      </w:r>
+      <w:r>
+        <w:t xml:space="preserve">support group activity </w:t>
+      </w:r>
+      <w:r>
+        <w:t xml:space="preserve">and enhance group interaction </w:t>
+      </w:r>
+      <w:r>
+        <w:t xml:space="preserve">in </w:t>
+      </w:r>
+      <w:r>
+        <w:t>a</w:t>
+      </w:r>
+      <w:r>
+        <w:t xml:space="preserve"> museum</w:t>
+      </w:r>
+      <w:r>
+        <w:t>? [11].</w:t>
+      </w:r>
+    </w:p>
+    <w:p>
+      <w:pPr>
+        <w:pStyle w:val="ListParagraph"/>
+        <w:numPr>
+          <w:ilvl w:val="0"/>
+          <w:numId w:val="3"/>
+        </w:numPr>
+      </w:pPr>
+      <w:r>
+        <w:t>How to model and represent the user(s) and the context of the visit and how to reason with regard to the information that is available? [14]</w:t>
+      </w:r>
+    </w:p>
+    <w:p>
+      <w:pPr>
+        <w:pStyle w:val="ListParagraph"/>
+        <w:numPr>
+          <w:ilvl w:val="0"/>
+          <w:numId w:val="3"/>
+        </w:numPr>
+      </w:pPr>
+      <w:r>
+        <w:t xml:space="preserve">How to use affective interfaces to filter content </w:t>
+      </w:r>
+      <w:r>
+        <w:t>in a museum mobile guide? [</w:t>
+      </w:r>
+      <w:r>
+        <w:t>16</w:t>
       </w:r>
       <w:r>
         <w:t>]</w:t>
@@ -141,15 +364,28 @@
         </w:numPr>
       </w:pPr>
       <w:r>
-        <w:t xml:space="preserve">How to support cooperation and interaction among museum visitors? – </w:t>
-      </w:r>
-      <w:proofErr w:type="gramStart"/>
-      <w:r>
-        <w:t>mobiles</w:t>
-      </w:r>
-      <w:proofErr w:type="gramEnd"/>
-      <w:r>
-        <w:t xml:space="preserve"> and public displays [6].</w:t>
+        <w:t>H</w:t>
+      </w:r>
+      <w:r>
+        <w:t xml:space="preserve">ow to enrich the visit while </w:t>
+      </w:r>
+      <w:r>
+        <w:rPr>
+          <w:highlight w:val="cyan"/>
+        </w:rPr>
+        <w:t>not replacing the real objects</w:t>
+      </w:r>
+      <w:r>
+        <w:t xml:space="preserve"> in the museum that must </w:t>
+      </w:r>
+      <w:r>
+        <w:rPr>
+          <w:highlight w:val="cyan"/>
+        </w:rPr>
+        <w:t>remain in the focus of the visit</w:t>
+      </w:r>
+      <w:r>
+        <w:t>? [17]</w:t>
       </w:r>
     </w:p>
     <w:p>
@@ -161,10 +397,18 @@
         </w:numPr>
       </w:pPr>
       <w:r>
-        <w:t>How to provide an installation that is both tool-like (information display) and art-like (new experiences, aesthetic, open-ended)?</w:t>
-      </w:r>
-      <w:r>
-        <w:t xml:space="preserve"> [7]</w:t>
+        <w:t>H</w:t>
+      </w:r>
+      <w:r>
+        <w:t>ow to allow rich information spa</w:t>
+      </w:r>
+      <w:bookmarkStart w:id="0" w:name="_GoBack"/>
+      <w:bookmarkEnd w:id="0"/>
+      <w:r>
+        <w:t>ce suitable fo</w:t>
+      </w:r>
+      <w:r>
+        <w:t>r a great variety of visitors? [17]</w:t>
       </w:r>
     </w:p>
     <w:p>
@@ -176,13 +420,13 @@
         </w:numPr>
       </w:pPr>
       <w:r>
-        <w:t>What makes a museum installation engaging? [8] (type of visitors: age, gender, interests</w:t>
-      </w:r>
-      <w:r>
-        <w:t xml:space="preserve"> – interaction patterns:</w:t>
-      </w:r>
-      <w:r>
-        <w:t xml:space="preserve"> time per user, total per day).</w:t>
+        <w:t>H</w:t>
+      </w:r>
+      <w:r>
+        <w:t>ow to encourage interaction among visitors</w:t>
+      </w:r>
+      <w:r>
+        <w:t>? [17]</w:t>
       </w:r>
     </w:p>
     <w:p>
@@ -194,201 +438,36 @@
         </w:numPr>
       </w:pPr>
       <w:r>
-        <w:t>How to d</w:t>
-      </w:r>
-      <w:r>
-        <w:t xml:space="preserve">etection of a visitor's identity at the beginning of the visit </w:t>
-      </w:r>
-      <w:r>
-        <w:t xml:space="preserve">in order to </w:t>
-      </w:r>
-      <w:r>
-        <w:t>enable better adaptation to the visitor's needs, and as a result improve the museum visit experience</w:t>
-      </w:r>
-      <w:r>
-        <w:t>? [9]</w:t>
-      </w:r>
-      <w:r>
-        <w:t>.</w:t>
-      </w:r>
-    </w:p>
-    <w:p>
-      <w:pPr>
-        <w:pStyle w:val="ListParagraph"/>
-        <w:numPr>
-          <w:ilvl w:val="0"/>
-          <w:numId w:val="3"/>
-        </w:numPr>
-      </w:pPr>
-      <w:r>
-        <w:t xml:space="preserve">What is </w:t>
-      </w:r>
-      <w:r>
-        <w:t xml:space="preserve">the impact </w:t>
-      </w:r>
-      <w:r>
-        <w:t>of</w:t>
-      </w:r>
-      <w:r>
-        <w:t xml:space="preserve"> a mobile guide on the actual behavior of </w:t>
-      </w:r>
-      <w:r>
-        <w:t xml:space="preserve">museum </w:t>
-      </w:r>
-      <w:r>
-        <w:t>visitors</w:t>
-      </w:r>
-      <w:r>
-        <w:t>? [10].</w:t>
-      </w:r>
-    </w:p>
-    <w:p>
-      <w:pPr>
-        <w:pStyle w:val="ListParagraph"/>
-        <w:numPr>
-          <w:ilvl w:val="0"/>
-          <w:numId w:val="3"/>
-        </w:numPr>
-      </w:pPr>
-      <w:r>
-        <w:t xml:space="preserve">How to </w:t>
-      </w:r>
-      <w:r>
-        <w:t xml:space="preserve">support group activity </w:t>
-      </w:r>
-      <w:r>
-        <w:t xml:space="preserve">and enhance group interaction </w:t>
-      </w:r>
-      <w:r>
-        <w:t xml:space="preserve">in </w:t>
-      </w:r>
-      <w:r>
-        <w:t>a</w:t>
-      </w:r>
-      <w:r>
-        <w:t xml:space="preserve"> museum</w:t>
-      </w:r>
-      <w:r>
-        <w:t>? [11].</w:t>
-      </w:r>
-    </w:p>
-    <w:p>
-      <w:pPr>
-        <w:pStyle w:val="ListParagraph"/>
-        <w:numPr>
-          <w:ilvl w:val="0"/>
-          <w:numId w:val="3"/>
-        </w:numPr>
-      </w:pPr>
-      <w:r>
-        <w:t>How to model and represent the user(s) and the context of the visit and how to reason with regard</w:t>
+        <w:t>How to prepare multimedia [image, video, text] for mobile personalized guides? []</w:t>
+      </w:r>
+    </w:p>
+    <w:p>
+      <w:pPr>
+        <w:pStyle w:val="Heading1"/>
+      </w:pPr>
+      <w:r>
+        <w:t>Challenges</w:t>
+      </w:r>
+      <w:r>
+        <w:t xml:space="preserve"> [12]</w:t>
+      </w:r>
+    </w:p>
+    <w:p>
+      <w:pPr>
+        <w:pStyle w:val="ListParagraph"/>
+        <w:numPr>
+          <w:ilvl w:val="0"/>
+          <w:numId w:val="4"/>
+        </w:numPr>
+      </w:pPr>
+      <w:r>
+        <w:t>The user interface should be intuitive and let the visitors focus</w:t>
       </w:r>
       <w:r>
         <w:t xml:space="preserve"> </w:t>
       </w:r>
       <w:r>
-        <w:t>to the information that is available</w:t>
-      </w:r>
-      <w:r>
-        <w:t>? [14]</w:t>
-      </w:r>
-    </w:p>
-    <w:p>
-      <w:pPr>
-        <w:pStyle w:val="ListParagraph"/>
-        <w:numPr>
-          <w:ilvl w:val="0"/>
-          <w:numId w:val="3"/>
-        </w:numPr>
-      </w:pPr>
-      <w:r>
-        <w:t xml:space="preserve">How to use affective interfaces to filter content </w:t>
-      </w:r>
-      <w:r>
-        <w:t>in a museum mobile guide? [</w:t>
-      </w:r>
-      <w:r>
-        <w:t>16</w:t>
-      </w:r>
-      <w:r>
-        <w:t>]</w:t>
-      </w:r>
-    </w:p>
-    <w:p>
-      <w:pPr>
-        <w:pStyle w:val="ListParagraph"/>
-        <w:numPr>
-          <w:ilvl w:val="0"/>
-          <w:numId w:val="3"/>
-        </w:numPr>
-      </w:pPr>
-      <w:r>
-        <w:t>H</w:t>
-      </w:r>
-      <w:r>
-        <w:t>ow to enrich the visit while not replacing the real objects in the museum that must r</w:t>
-      </w:r>
-      <w:r>
-        <w:t>emain in the focus of the visit? [17]</w:t>
-      </w:r>
-    </w:p>
-    <w:p>
-      <w:pPr>
-        <w:pStyle w:val="ListParagraph"/>
-        <w:numPr>
-          <w:ilvl w:val="0"/>
-          <w:numId w:val="3"/>
-        </w:numPr>
-      </w:pPr>
-      <w:r>
-        <w:t>H</w:t>
-      </w:r>
-      <w:r>
-        <w:t>ow to allow rich information space suitable fo</w:t>
-      </w:r>
-      <w:r>
-        <w:t>r a great variety of visitors? [17]</w:t>
-      </w:r>
-    </w:p>
-    <w:p>
-      <w:pPr>
-        <w:pStyle w:val="ListParagraph"/>
-        <w:numPr>
-          <w:ilvl w:val="0"/>
-          <w:numId w:val="3"/>
-        </w:numPr>
-      </w:pPr>
-      <w:r>
-        <w:t>H</w:t>
-      </w:r>
-      <w:r>
-        <w:t>ow to encourage interaction among visitors</w:t>
-      </w:r>
-      <w:r>
-        <w:t>? [17]</w:t>
-      </w:r>
-    </w:p>
-    <w:p>
-      <w:pPr>
-        <w:pStyle w:val="ListParagraph"/>
-        <w:numPr>
-          <w:ilvl w:val="0"/>
-          <w:numId w:val="3"/>
-        </w:numPr>
-      </w:pPr>
-      <w:r>
-        <w:t>How to prepare multimedia [image, video, text] for mobile personalized guides? []</w:t>
-      </w:r>
-    </w:p>
-    <w:p>
-      <w:pPr>
-        <w:pStyle w:val="Heading1"/>
-      </w:pPr>
-      <w:r>
-        <w:t>Challenges</w:t>
-      </w:r>
-      <w:r>
-        <w:t xml:space="preserve"> [12]</w:t>
+        <w:t xml:space="preserve">on the exhibits, not on the technology. </w:t>
       </w:r>
     </w:p>
     <w:p>
@@ -400,13 +479,7 @@
         </w:numPr>
       </w:pPr>
       <w:r>
-        <w:t>The user interface should be intuitive and let the visitors focus</w:t>
-      </w:r>
-      <w:r>
-        <w:t xml:space="preserve"> </w:t>
-      </w:r>
-      <w:r>
-        <w:t xml:space="preserve">on the exhibits, not on the technology. </w:t>
+        <w:t xml:space="preserve">Content and delivery must provide relevant information and at the same time allow visitors to get the level of detail and the perspectives in which they are interested. </w:t>
       </w:r>
     </w:p>
     <w:p>
@@ -418,31 +491,7 @@
         </w:numPr>
       </w:pPr>
       <w:r>
-        <w:t>Content and delivery must provide relevant information and at the same time allow</w:t>
-      </w:r>
-      <w:r>
-        <w:t xml:space="preserve"> </w:t>
-      </w:r>
-      <w:r>
-        <w:t xml:space="preserve">visitors to get the level of detail and the perspectives in which they are interested. </w:t>
-      </w:r>
-    </w:p>
-    <w:p>
-      <w:pPr>
-        <w:pStyle w:val="ListParagraph"/>
-        <w:numPr>
-          <w:ilvl w:val="0"/>
-          <w:numId w:val="4"/>
-        </w:numPr>
-      </w:pPr>
-      <w:r>
-        <w:t>Personalization may play a key role in</w:t>
-      </w:r>
-      <w:r>
-        <w:t xml:space="preserve"> </w:t>
-      </w:r>
-      <w:r>
-        <w:t xml:space="preserve">providing relevant information to individuals. </w:t>
+        <w:t xml:space="preserve">Personalization may play a key role in providing relevant information to individuals. </w:t>
       </w:r>
     </w:p>
     <w:p>
@@ -460,13 +509,8 @@
       <w:r>
         <w:t xml:space="preserve"> </w:t>
       </w:r>
-      <w:bookmarkStart w:id="0" w:name="_GoBack"/>
-      <w:bookmarkEnd w:id="0"/>
-      <w:r>
-        <w:t>also contribute to and facilitate during-the-visit communication or</w:t>
-      </w:r>
-      <w:r>
-        <w:t xml:space="preserve"> post-visit group interaction.</w:t>
+      <w:r>
+        <w:t>also contribute to and facilitate during-the-visit communication or post-visit group interaction.</w:t>
       </w:r>
     </w:p>
     <w:p>

</xml_diff>